<commit_message>
made change 2 to the local file and и Reformat code+ new branch
</commit_message>
<xml_diff>
--- a/22-09-30 GitHub in PyCharm Послед Действ.docx
+++ b/22-09-30 GitHub in PyCharm Послед Действ.docx
@@ -9,30 +9,11 @@
     </w:p>
     <w:p>
       <w:r>
-        <w:t xml:space="preserve">так себе видео </w:t>
-      </w:r>
+        <w:t>Дружим GitHub и Pycharm Установка с нуля и настройка работы PyCharm и GitHub.</w:t>
+      </w:r>
+    </w:p>
+    <w:p>
       <w:hyperlink r:id="rId4" w:history="1">
-        <w:r>
-          <w:rPr>
-            <w:rStyle w:val="a3"/>
-          </w:rPr>
-          <w:t>https://www.youtube.com/watch?v=2856pbucPAE</w:t>
-        </w:r>
-      </w:hyperlink>
-    </w:p>
-    <w:p>
-      <w:r>
-        <w:t>Дружим GitHub и Pycharm</w:t>
-      </w:r>
-      <w:r>
-        <w:t xml:space="preserve"> </w:t>
-      </w:r>
-      <w:r>
-        <w:t>Установка с нуля и настройка работы PyCharm и GitHub.</w:t>
-      </w:r>
-    </w:p>
-    <w:p>
-      <w:hyperlink r:id="rId5" w:history="1">
         <w:r>
           <w:rPr>
             <w:rStyle w:val="a3"/>
@@ -45,6 +26,20 @@
       </w:r>
     </w:p>
     <w:p>
+      <w:r>
+        <w:t xml:space="preserve">Не посмотрел!!! </w:t>
+      </w:r>
+      <w:r>
+        <w:t>Как опубликовать проект на GitHub из PyCharm / уроки Python</w:t>
+      </w:r>
+      <w:r>
+        <w:br/>
+      </w:r>
+      <w:r>
+        <w:t>https://www.youtube.com/watch?v=1xkWYCJaBAU</w:t>
+      </w:r>
+    </w:p>
+    <w:p>
       <w:pPr>
         <w:rPr>
           <w:lang w:val="en-US"/>
@@ -57,13 +52,10 @@
         <w:rPr>
           <w:lang w:val="en-US"/>
         </w:rPr>
-        <w:t>Pycharm.</w:t>
-      </w:r>
-      <w:r>
-        <w:rPr>
-          <w:lang w:val="en-US"/>
-        </w:rPr>
-        <w:t xml:space="preserve">  </w:t>
+        <w:t>Pycharm</w:t>
+      </w:r>
+      <w:r>
+        <w:t xml:space="preserve">.  </w:t>
       </w:r>
       <w:r>
         <w:rPr>
@@ -105,7 +97,7 @@
                     <pic:cNvPicPr/>
                   </pic:nvPicPr>
                   <pic:blipFill>
-                    <a:blip r:embed="rId6"/>
+                    <a:blip r:embed="rId5"/>
                     <a:stretch>
                       <a:fillRect/>
                     </a:stretch>
@@ -171,7 +163,7 @@
                     </pic:cNvPicPr>
                   </pic:nvPicPr>
                   <pic:blipFill>
-                    <a:blip r:embed="rId7">
+                    <a:blip r:embed="rId6">
                       <a:extLst>
                         <a:ext uri="{28A0092B-C50C-407E-A947-70E740481C1C}">
                           <a14:useLocalDpi xmlns:a14="http://schemas.microsoft.com/office/drawing/2010/main" val="0"/>
@@ -230,7 +222,7 @@
                     <pic:cNvPicPr/>
                   </pic:nvPicPr>
                   <pic:blipFill>
-                    <a:blip r:embed="rId8"/>
+                    <a:blip r:embed="rId7"/>
                     <a:stretch>
                       <a:fillRect/>
                     </a:stretch>
@@ -253,13 +245,120 @@
     </w:p>
     <w:p>
       <w:r>
+        <w:t xml:space="preserve">3. </w:t>
+      </w:r>
+      <w:r>
+        <w:t xml:space="preserve">внес изменение 1 в локальный файл и Reformat code. </w:t>
+      </w:r>
+      <w:r>
         <w:rPr>
           <w:lang w:val="en-US"/>
         </w:rPr>
-        <w:t xml:space="preserve">3. </w:t>
-      </w:r>
-      <w:r>
-        <w:t>Создал ЗАКЛАДКА!!!</w:t>
+        <w:t xml:space="preserve">+ </w:t>
+      </w:r>
+      <w:r>
+        <w:t>commit and push</w:t>
+      </w:r>
+    </w:p>
+    <w:p>
+      <w:pPr>
+        <w:rPr>
+          <w:lang w:val="en-US"/>
+        </w:rPr>
+      </w:pPr>
+      <w:r>
+        <w:rPr>
+          <w:noProof/>
+        </w:rPr>
+        <w:lastRenderedPageBreak/>
+        <w:drawing>
+          <wp:inline distT="0" distB="0" distL="0" distR="0" wp14:anchorId="5DAA7FA0" wp14:editId="2D28A312">
+            <wp:extent cx="5940425" cy="2830830"/>
+            <wp:effectExtent l="0" t="0" r="3175" b="7620"/>
+            <wp:docPr id="5" name="Рисунок 5"/>
+            <wp:cNvGraphicFramePr>
+              <a:graphicFrameLocks xmlns:a="http://schemas.openxmlformats.org/drawingml/2006/main" noChangeAspect="1"/>
+            </wp:cNvGraphicFramePr>
+            <a:graphic xmlns:a="http://schemas.openxmlformats.org/drawingml/2006/main">
+              <a:graphicData uri="http://schemas.openxmlformats.org/drawingml/2006/picture">
+                <pic:pic xmlns:pic="http://schemas.openxmlformats.org/drawingml/2006/picture">
+                  <pic:nvPicPr>
+                    <pic:cNvPr id="1" name=""/>
+                    <pic:cNvPicPr/>
+                  </pic:nvPicPr>
+                  <pic:blipFill>
+                    <a:blip r:embed="rId8"/>
+                    <a:stretch>
+                      <a:fillRect/>
+                    </a:stretch>
+                  </pic:blipFill>
+                  <pic:spPr>
+                    <a:xfrm>
+                      <a:off x="0" y="0"/>
+                      <a:ext cx="5940425" cy="2830830"/>
+                    </a:xfrm>
+                    <a:prstGeom prst="rect">
+                      <a:avLst/>
+                    </a:prstGeom>
+                  </pic:spPr>
+                </pic:pic>
+              </a:graphicData>
+            </a:graphic>
+          </wp:inline>
+        </w:drawing>
+      </w:r>
+    </w:p>
+    <w:p>
+      <w:r>
+        <w:t>Стало:</w:t>
+      </w:r>
+    </w:p>
+    <w:p>
+      <w:r>
+        <w:rPr>
+          <w:noProof/>
+        </w:rPr>
+        <w:drawing>
+          <wp:inline distT="0" distB="0" distL="0" distR="0" wp14:anchorId="6CB8C7FB" wp14:editId="41CED4DF">
+            <wp:extent cx="5940425" cy="1108075"/>
+            <wp:effectExtent l="0" t="0" r="3175" b="0"/>
+            <wp:docPr id="6" name="Рисунок 6"/>
+            <wp:cNvGraphicFramePr>
+              <a:graphicFrameLocks xmlns:a="http://schemas.openxmlformats.org/drawingml/2006/main" noChangeAspect="1"/>
+            </wp:cNvGraphicFramePr>
+            <a:graphic xmlns:a="http://schemas.openxmlformats.org/drawingml/2006/main">
+              <a:graphicData uri="http://schemas.openxmlformats.org/drawingml/2006/picture">
+                <pic:pic xmlns:pic="http://schemas.openxmlformats.org/drawingml/2006/picture">
+                  <pic:nvPicPr>
+                    <pic:cNvPr id="1" name=""/>
+                    <pic:cNvPicPr/>
+                  </pic:nvPicPr>
+                  <pic:blipFill>
+                    <a:blip r:embed="rId9"/>
+                    <a:stretch>
+                      <a:fillRect/>
+                    </a:stretch>
+                  </pic:blipFill>
+                  <pic:spPr>
+                    <a:xfrm>
+                      <a:off x="0" y="0"/>
+                      <a:ext cx="5940425" cy="1108075"/>
+                    </a:xfrm>
+                    <a:prstGeom prst="rect">
+                      <a:avLst/>
+                    </a:prstGeom>
+                  </pic:spPr>
+                </pic:pic>
+              </a:graphicData>
+            </a:graphic>
+          </wp:inline>
+        </w:drawing>
+      </w:r>
+    </w:p>
+    <w:p/>
+    <w:p>
+      <w:r>
+        <w:t>ЗАКЛАДКА!!!</w:t>
       </w:r>
     </w:p>
     <w:sectPr>

</xml_diff>